<commit_message>
se actualiza documentación y se ordenan carpetas
las actividades realizadas 
1.- se actualiza documentación asociada al proyecto. 
2.- se generan los informes hito 9, 
3.- se ordenan las carpetas para hacerlo más atendible y fácil de buscar. 
4.- se actualiza tesis
</commit_message>
<xml_diff>
--- a/Entregables por Hito/Avance proyecto de Titulo1_anexo hito2.docx
+++ b/Entregables por Hito/Avance proyecto de Titulo1_anexo hito2.docx
@@ -1,6 +1,6 @@
 
 <file path=word/document.xml><?xml version="1.0" encoding="utf-8"?>
-<w:document xmlns:wpc="http://schemas.microsoft.com/office/word/2010/wordprocessingCanvas" xmlns:cx="http://schemas.microsoft.com/office/drawing/2014/chartex" xmlns:cx1="http://schemas.microsoft.com/office/drawing/2015/9/8/chartex" xmlns:cx2="http://schemas.microsoft.com/office/drawing/2015/10/21/chartex" xmlns:cx3="http://schemas.microsoft.com/office/drawing/2016/5/9/chartex" xmlns:cx4="http://schemas.microsoft.com/office/drawing/2016/5/10/chartex" xmlns:cx5="http://schemas.microsoft.com/office/drawing/2016/5/11/chartex" xmlns:cx6="http://schemas.microsoft.com/office/drawing/2016/5/12/chartex" xmlns:cx7="http://schemas.microsoft.com/office/drawing/2016/5/13/chartex" xmlns:cx8="http://schemas.microsoft.com/office/drawing/2016/5/14/chartex" xmlns:mc="http://schemas.openxmlformats.org/markup-compatibility/2006" xmlns:aink="http://schemas.microsoft.com/office/drawing/2016/ink" xmlns:am3d="http://schemas.microsoft.com/office/drawing/2017/model3d" xmlns:o="urn:schemas-microsoft-com:office:office" xmlns:r="http://schemas.openxmlformats.org/officeDocument/2006/relationships" xmlns:m="http://schemas.openxmlformats.org/officeDocument/2006/math" xmlns:v="urn:schemas-microsoft-com:vml" xmlns:wp14="http://schemas.microsoft.com/office/word/2010/wordprocessingDrawing" xmlns:wp="http://schemas.openxmlformats.org/drawingml/2006/wordprocessingDrawing" xmlns:w10="urn:schemas-microsoft-com:office:word" xmlns:w="http://schemas.openxmlformats.org/wordprocessingml/2006/main" xmlns:w14="http://schemas.microsoft.com/office/word/2010/wordml" xmlns:w15="http://schemas.microsoft.com/office/word/2012/wordml" xmlns:w16cid="http://schemas.microsoft.com/office/word/2016/wordml/cid" xmlns:w16se="http://schemas.microsoft.com/office/word/2015/wordml/symex" xmlns:wpg="http://schemas.microsoft.com/office/word/2010/wordprocessingGroup" xmlns:wpi="http://schemas.microsoft.com/office/word/2010/wordprocessingInk" xmlns:wne="http://schemas.microsoft.com/office/word/2006/wordml" xmlns:wps="http://schemas.microsoft.com/office/word/2010/wordprocessingShape" mc:Ignorable="w14 w15 w16se w16cid wp14">
+<w:document xmlns:wpc="http://schemas.microsoft.com/office/word/2010/wordprocessingCanvas" xmlns:cx="http://schemas.microsoft.com/office/drawing/2014/chartex" xmlns:cx1="http://schemas.microsoft.com/office/drawing/2015/9/8/chartex" xmlns:mc="http://schemas.openxmlformats.org/markup-compatibility/2006" xmlns:o="urn:schemas-microsoft-com:office:office" xmlns:r="http://schemas.openxmlformats.org/officeDocument/2006/relationships" xmlns:m="http://schemas.openxmlformats.org/officeDocument/2006/math" xmlns:v="urn:schemas-microsoft-com:vml" xmlns:wp14="http://schemas.microsoft.com/office/word/2010/wordprocessingDrawing" xmlns:wp="http://schemas.openxmlformats.org/drawingml/2006/wordprocessingDrawing" xmlns:w10="urn:schemas-microsoft-com:office:word" xmlns:w="http://schemas.openxmlformats.org/wordprocessingml/2006/main" xmlns:w14="http://schemas.microsoft.com/office/word/2010/wordml" xmlns:w15="http://schemas.microsoft.com/office/word/2012/wordml" xmlns:w16se="http://schemas.microsoft.com/office/word/2015/wordml/symex" xmlns:wpg="http://schemas.microsoft.com/office/word/2010/wordprocessingGroup" xmlns:wpi="http://schemas.microsoft.com/office/word/2010/wordprocessingInk" xmlns:wne="http://schemas.microsoft.com/office/word/2006/wordml" xmlns:wps="http://schemas.microsoft.com/office/word/2010/wordprocessingShape" mc:Ignorable="w14 w15 w16se wp14">
   <w:body>
     <w:p>
       <w:pPr>
@@ -283,6 +283,7 @@
       <w:r>
         <w:rPr>
           <w:noProof/>
+          <w:lang w:val="es-CL"/>
         </w:rPr>
         <w:drawing>
           <wp:inline distT="0" distB="0" distL="0" distR="0" wp14:anchorId="5CFEB8D0" wp14:editId="3304EE30">
@@ -417,6 +418,7 @@
       <w:r>
         <w:rPr>
           <w:noProof/>
+          <w:lang w:val="es-CL"/>
         </w:rPr>
         <w:drawing>
           <wp:inline distT="0" distB="0" distL="0" distR="0" wp14:anchorId="5F326D1F" wp14:editId="2C911541">
@@ -582,6 +584,7 @@
       <w:r>
         <w:rPr>
           <w:noProof/>
+          <w:lang w:val="es-CL"/>
         </w:rPr>
         <w:drawing>
           <wp:inline distT="114300" distB="114300" distL="114300" distR="114300" wp14:anchorId="54E93408" wp14:editId="117DF372">
@@ -693,15 +696,6 @@
     </w:p>
     <w:p>
       <w:pPr>
-        <w:spacing w:after="0" w:line="276" w:lineRule="auto"/>
-        <w:jc w:val="center"/>
-        <w:rPr>
-          <w:lang w:val="es-CL"/>
-        </w:rPr>
-      </w:pPr>
-    </w:p>
-    <w:p>
-      <w:pPr>
         <w:pStyle w:val="Ttulo1"/>
         <w:numPr>
           <w:ilvl w:val="0"/>
@@ -711,6 +705,21 @@
         <w:rPr>
           <w:sz w:val="28"/>
           <w:szCs w:val="28"/>
+          <w:lang w:val="es-CL"/>
+        </w:rPr>
+      </w:pPr>
+    </w:p>
+    <w:p>
+      <w:pPr>
+        <w:pStyle w:val="Ttulo1"/>
+        <w:numPr>
+          <w:ilvl w:val="0"/>
+          <w:numId w:val="0"/>
+        </w:numPr>
+        <w:ind w:left="432" w:hanging="432"/>
+        <w:rPr>
+          <w:sz w:val="28"/>
+          <w:szCs w:val="28"/>
           <w:lang w:val="es-ES"/>
         </w:rPr>
       </w:pPr>
@@ -917,6 +926,7 @@
           <w:sz w:val="24"/>
           <w:szCs w:val="24"/>
           <w:highlight w:val="white"/>
+          <w:lang w:val="es-CL"/>
         </w:rPr>
         <w:drawing>
           <wp:inline distT="114300" distB="114300" distL="114300" distR="114300" wp14:anchorId="27F11C68" wp14:editId="67DB79E7">
@@ -972,6 +982,7 @@
           <w:sz w:val="24"/>
           <w:szCs w:val="24"/>
           <w:highlight w:val="white"/>
+          <w:lang w:val="es-CL"/>
         </w:rPr>
         <w:drawing>
           <wp:inline distT="114300" distB="114300" distL="114300" distR="114300" wp14:anchorId="69E06EA1" wp14:editId="6200FCEA">
@@ -1057,6 +1068,7 @@
       <w:r>
         <w:rPr>
           <w:noProof/>
+          <w:lang w:val="es-CL"/>
         </w:rPr>
         <w:drawing>
           <wp:inline distT="114300" distB="114300" distL="114300" distR="114300" wp14:anchorId="5AF38276" wp14:editId="4AE0C075">
@@ -1230,40 +1242,6 @@
         </w:rPr>
         <w:t xml:space="preserve">. </w:t>
       </w:r>
-    </w:p>
-    <w:p>
-      <w:pPr>
-        <w:rPr>
-          <w:lang w:val="es-CL"/>
-        </w:rPr>
-      </w:pPr>
-    </w:p>
-    <w:p>
-      <w:pPr>
-        <w:rPr>
-          <w:lang w:val="es-CL"/>
-        </w:rPr>
-      </w:pPr>
-    </w:p>
-    <w:p>
-      <w:pPr>
-        <w:rPr>
-          <w:lang w:val="es-CL"/>
-        </w:rPr>
-      </w:pPr>
-      <w:r>
-        <w:rPr>
-          <w:lang w:val="es-CL"/>
-        </w:rPr>
-        <w:br w:type="page"/>
-      </w:r>
-    </w:p>
-    <w:p>
-      <w:pPr>
-        <w:rPr>
-          <w:lang w:val="es-CL"/>
-        </w:rPr>
-      </w:pPr>
       <w:bookmarkStart w:id="6" w:name="_GoBack"/>
       <w:bookmarkEnd w:id="6"/>
     </w:p>
@@ -1278,7 +1256,7 @@
 </file>
 
 <file path=word/numbering.xml><?xml version="1.0" encoding="utf-8"?>
-<w:numbering xmlns:wpc="http://schemas.microsoft.com/office/word/2010/wordprocessingCanvas" xmlns:cx="http://schemas.microsoft.com/office/drawing/2014/chartex" xmlns:cx1="http://schemas.microsoft.com/office/drawing/2015/9/8/chartex" xmlns:cx2="http://schemas.microsoft.com/office/drawing/2015/10/21/chartex" xmlns:cx3="http://schemas.microsoft.com/office/drawing/2016/5/9/chartex" xmlns:cx4="http://schemas.microsoft.com/office/drawing/2016/5/10/chartex" xmlns:cx5="http://schemas.microsoft.com/office/drawing/2016/5/11/chartex" xmlns:cx6="http://schemas.microsoft.com/office/drawing/2016/5/12/chartex" xmlns:cx7="http://schemas.microsoft.com/office/drawing/2016/5/13/chartex" xmlns:cx8="http://schemas.microsoft.com/office/drawing/2016/5/14/chartex" xmlns:mc="http://schemas.openxmlformats.org/markup-compatibility/2006" xmlns:aink="http://schemas.microsoft.com/office/drawing/2016/ink" xmlns:am3d="http://schemas.microsoft.com/office/drawing/2017/model3d" xmlns:o="urn:schemas-microsoft-com:office:office" xmlns:r="http://schemas.openxmlformats.org/officeDocument/2006/relationships" xmlns:m="http://schemas.openxmlformats.org/officeDocument/2006/math" xmlns:v="urn:schemas-microsoft-com:vml" xmlns:wp14="http://schemas.microsoft.com/office/word/2010/wordprocessingDrawing" xmlns:wp="http://schemas.openxmlformats.org/drawingml/2006/wordprocessingDrawing" xmlns:w10="urn:schemas-microsoft-com:office:word" xmlns:w="http://schemas.openxmlformats.org/wordprocessingml/2006/main" xmlns:w14="http://schemas.microsoft.com/office/word/2010/wordml" xmlns:w15="http://schemas.microsoft.com/office/word/2012/wordml" xmlns:w16cid="http://schemas.microsoft.com/office/word/2016/wordml/cid" xmlns:w16se="http://schemas.microsoft.com/office/word/2015/wordml/symex" xmlns:wpg="http://schemas.microsoft.com/office/word/2010/wordprocessingGroup" xmlns:wpi="http://schemas.microsoft.com/office/word/2010/wordprocessingInk" xmlns:wne="http://schemas.microsoft.com/office/word/2006/wordml" xmlns:wps="http://schemas.microsoft.com/office/word/2010/wordprocessingShape" mc:Ignorable="w14 w15 w16se w16cid wp14">
+<w:numbering xmlns:wpc="http://schemas.microsoft.com/office/word/2010/wordprocessingCanvas" xmlns:cx="http://schemas.microsoft.com/office/drawing/2014/chartex" xmlns:cx1="http://schemas.microsoft.com/office/drawing/2015/9/8/chartex" xmlns:mc="http://schemas.openxmlformats.org/markup-compatibility/2006" xmlns:o="urn:schemas-microsoft-com:office:office" xmlns:r="http://schemas.openxmlformats.org/officeDocument/2006/relationships" xmlns:m="http://schemas.openxmlformats.org/officeDocument/2006/math" xmlns:v="urn:schemas-microsoft-com:vml" xmlns:wp14="http://schemas.microsoft.com/office/word/2010/wordprocessingDrawing" xmlns:wp="http://schemas.openxmlformats.org/drawingml/2006/wordprocessingDrawing" xmlns:w10="urn:schemas-microsoft-com:office:word" xmlns:w="http://schemas.openxmlformats.org/wordprocessingml/2006/main" xmlns:w14="http://schemas.microsoft.com/office/word/2010/wordml" xmlns:w15="http://schemas.microsoft.com/office/word/2012/wordml" xmlns:w16se="http://schemas.microsoft.com/office/word/2015/wordml/symex" xmlns:wpg="http://schemas.microsoft.com/office/word/2010/wordprocessingGroup" xmlns:wpi="http://schemas.microsoft.com/office/word/2010/wordprocessingInk" xmlns:wne="http://schemas.microsoft.com/office/word/2006/wordml" xmlns:wps="http://schemas.microsoft.com/office/word/2010/wordprocessingShape" mc:Ignorable="w14 w15 w16se wp14">
   <w:abstractNum w:abstractNumId="0" w15:restartNumberingAfterBreak="0">
     <w:nsid w:val="02D5544E"/>
     <w:multiLevelType w:val="multilevel"/>
@@ -1705,7 +1683,7 @@
 </file>
 
 <file path=word/styles.xml><?xml version="1.0" encoding="utf-8"?>
-<w:styles xmlns:mc="http://schemas.openxmlformats.org/markup-compatibility/2006" xmlns:r="http://schemas.openxmlformats.org/officeDocument/2006/relationships" xmlns:w="http://schemas.openxmlformats.org/wordprocessingml/2006/main" xmlns:w14="http://schemas.microsoft.com/office/word/2010/wordml" xmlns:w15="http://schemas.microsoft.com/office/word/2012/wordml" xmlns:w16cid="http://schemas.microsoft.com/office/word/2016/wordml/cid" xmlns:w16se="http://schemas.microsoft.com/office/word/2015/wordml/symex" mc:Ignorable="w14 w15 w16se w16cid">
+<w:styles xmlns:mc="http://schemas.openxmlformats.org/markup-compatibility/2006" xmlns:r="http://schemas.openxmlformats.org/officeDocument/2006/relationships" xmlns:w="http://schemas.openxmlformats.org/wordprocessingml/2006/main" xmlns:w14="http://schemas.microsoft.com/office/word/2010/wordml" xmlns:w15="http://schemas.microsoft.com/office/word/2012/wordml" xmlns:w16se="http://schemas.microsoft.com/office/word/2015/wordml/symex" mc:Ignorable="w14 w15 w16se">
   <w:docDefaults>
     <w:rPrDefault>
       <w:rPr>
@@ -1721,7 +1699,7 @@
       </w:pPr>
     </w:pPrDefault>
   </w:docDefaults>
-  <w:latentStyles w:defLockedState="0" w:defUIPriority="99" w:defSemiHidden="0" w:defUnhideWhenUsed="0" w:defQFormat="0" w:count="375">
+  <w:latentStyles w:defLockedState="0" w:defUIPriority="99" w:defSemiHidden="0" w:defUnhideWhenUsed="0" w:defQFormat="0" w:count="371">
     <w:lsdException w:name="Normal" w:uiPriority="0" w:qFormat="1"/>
     <w:lsdException w:name="heading 1" w:uiPriority="0" w:qFormat="1"/>
     <w:lsdException w:name="heading 2" w:semiHidden="1" w:uiPriority="0" w:unhideWhenUsed="1" w:qFormat="1"/>
@@ -2093,10 +2071,6 @@
     <w:lsdException w:name="List Table 5 Dark Accent 6" w:uiPriority="50"/>
     <w:lsdException w:name="List Table 6 Colorful Accent 6" w:uiPriority="51"/>
     <w:lsdException w:name="List Table 7 Colorful Accent 6" w:uiPriority="52"/>
-    <w:lsdException w:name="Mention" w:semiHidden="1" w:unhideWhenUsed="1"/>
-    <w:lsdException w:name="Smart Hyperlink" w:semiHidden="1" w:unhideWhenUsed="1"/>
-    <w:lsdException w:name="Hashtag" w:semiHidden="1" w:unhideWhenUsed="1"/>
-    <w:lsdException w:name="Unresolved Mention" w:semiHidden="1" w:unhideWhenUsed="1"/>
   </w:latentStyles>
   <w:style w:type="paragraph" w:default="1" w:styleId="Normal">
     <w:name w:val="Normal"/>
@@ -2469,6 +2443,37 @@
       <w:lang w:val="en" w:eastAsia="es-CL"/>
     </w:rPr>
   </w:style>
+  <w:style w:type="paragraph" w:styleId="Textodeglobo">
+    <w:name w:val="Balloon Text"/>
+    <w:basedOn w:val="Normal"/>
+    <w:link w:val="TextodegloboCar"/>
+    <w:uiPriority w:val="99"/>
+    <w:semiHidden/>
+    <w:unhideWhenUsed/>
+    <w:rsid w:val="00CF435B"/>
+    <w:pPr>
+      <w:spacing w:after="0" w:line="240" w:lineRule="auto"/>
+    </w:pPr>
+    <w:rPr>
+      <w:rFonts w:ascii="Segoe UI" w:hAnsi="Segoe UI" w:cs="Segoe UI"/>
+      <w:sz w:val="18"/>
+      <w:szCs w:val="18"/>
+    </w:rPr>
+  </w:style>
+  <w:style w:type="character" w:customStyle="1" w:styleId="TextodegloboCar">
+    <w:name w:val="Texto de globo Car"/>
+    <w:basedOn w:val="Fuentedeprrafopredeter"/>
+    <w:link w:val="Textodeglobo"/>
+    <w:uiPriority w:val="99"/>
+    <w:semiHidden/>
+    <w:rsid w:val="00CF435B"/>
+    <w:rPr>
+      <w:rFonts w:ascii="Segoe UI" w:eastAsia="Open Sans" w:hAnsi="Segoe UI" w:cs="Segoe UI"/>
+      <w:sz w:val="18"/>
+      <w:szCs w:val="18"/>
+      <w:lang w:val="en" w:eastAsia="es-CL"/>
+    </w:rPr>
+  </w:style>
 </w:styles>
 </file>
 

</xml_diff>